<commit_message>
Opdateret illustration til at inkludere web-UI, og gemt som PDF, til sending til vejleder.
</commit_message>
<xml_diff>
--- a/Projektformulering.docx
+++ b/Projektformulering.docx
@@ -4,15 +4,14 @@
   <w:body>
     <w:p>
       <w:pPr>
-        <w:pStyle w:val="Title"/>
+        <w:pStyle w:val="Titel"/>
       </w:pPr>
       <w:r>
         <w:rPr>
           <w:noProof/>
-          <w:lang w:eastAsia="da-DK"/>
         </w:rPr>
         <w:pict>
-          <v:group id="Gruppe 13" o:spid="_x0000_s1026" style="position:absolute;margin-left:1732.4pt;margin-top:47.7pt;width:481.5pt;height:410.25pt;z-index:251671552;mso-position-horizontal:right;mso-position-horizontal-relative:margin" coordsize="61150,52101" o:gfxdata="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">
+          <v:group id="Gruppe 12" o:spid="_x0000_s1037" style="position:absolute;margin-left:.85pt;margin-top:27pt;width:481.5pt;height:409.5pt;z-index:-251657216" coordsize="61150,52006" wrapcoords="-34 870 -34 21560 21600 21560 21600 870 -34 870" o:gfxdata="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">
             <v:shapetype id="_x0000_t75" coordsize="21600,21600" o:spt="75" o:preferrelative="t" path="m@4@5l@4@11@9@11@9@5xe" filled="f" stroked="f">
               <v:stroke joinstyle="miter"/>
               <v:formulas>
@@ -32,16 +31,16 @@
               <v:path o:extrusionok="f" gradientshapeok="t" o:connecttype="rect"/>
               <o:lock v:ext="edit" aspectratio="t"/>
             </v:shapetype>
-            <v:shape id="Billede 4" o:spid="_x0000_s1027" type="#_x0000_t75" style="position:absolute;top:2381;width:61150;height:49720;visibility:visible" o:gfxdata="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">
+            <v:shape id="Billede 3" o:spid="_x0000_s1038" type="#_x0000_t75" style="position:absolute;top:2095;width:61150;height:49911;visibility:visible;mso-wrap-style:square" o:gfxdata="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">
               <v:imagedata r:id="rId5" o:title=""/>
               <v:path arrowok="t"/>
             </v:shape>
-            <v:group id="Gruppe 11" o:spid="_x0000_s1028" style="position:absolute;left:4191;width:50482;height:35623" coordsize="50482,35623" o:gfxdata="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">
+            <v:group id="Gruppe 11" o:spid="_x0000_s1039" style="position:absolute;left:4191;width:50482;height:36195" coordsize="50482,36195" o:gfxdata="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">
               <v:shapetype id="_x0000_t202" coordsize="21600,21600" o:spt="202" path="m,l,21600r21600,l21600,xe">
                 <v:stroke joinstyle="miter"/>
                 <v:path gradientshapeok="t" o:connecttype="rect"/>
               </v:shapetype>
-              <v:shape id="Tekstfelt 2" o:spid="_x0000_s1029" type="#_x0000_t202" style="position:absolute;left:40100;width:10382;height:2762;visibility:visible" o:gfxdata="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" filled="f" stroked="f">
+              <v:shape id="Tekstfelt 2" o:spid="_x0000_s1040" type="#_x0000_t202" style="position:absolute;left:40100;width:10382;height:2762;visibility:visible;mso-wrap-style:square;v-text-anchor:top" o:gfxdata="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" filled="f" stroked="f">
                 <v:textbox>
                   <w:txbxContent>
                     <w:p>
@@ -50,17 +49,19 @@
                           <w:b/>
                         </w:rPr>
                       </w:pPr>
+                      <w:proofErr w:type="spellStart"/>
                       <w:r>
                         <w:rPr>
                           <w:b/>
                         </w:rPr>
                         <w:t>Refrigerator</w:t>
                       </w:r>
+                      <w:proofErr w:type="spellEnd"/>
                     </w:p>
                   </w:txbxContent>
                 </v:textbox>
               </v:shape>
-              <v:shape id="Tekstfelt 2" o:spid="_x0000_s1030" type="#_x0000_t202" style="position:absolute;left:40671;top:9144;width:8954;height:2762;visibility:visible" o:gfxdata="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" filled="f" stroked="f">
+              <v:shape id="Tekstfelt 2" o:spid="_x0000_s1041" type="#_x0000_t202" style="position:absolute;left:40671;top:9144;width:8954;height:2762;visibility:visible;mso-wrap-style:square;v-text-anchor:top" o:gfxdata="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" filled="f" stroked="f">
                 <v:textbox>
                   <w:txbxContent>
                     <w:p>
@@ -79,7 +80,7 @@
                   </w:txbxContent>
                 </v:textbox>
               </v:shape>
-              <v:shape id="Tekstfelt 2" o:spid="_x0000_s1031" type="#_x0000_t202" style="position:absolute;left:21240;top:8382;width:8954;height:2286;visibility:visible" o:gfxdata="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" filled="f" stroked="f">
+              <v:shape id="Tekstfelt 2" o:spid="_x0000_s1042" type="#_x0000_t202" style="position:absolute;left:21240;top:8382;width:8954;height:2286;visibility:visible;mso-wrap-style:square;v-text-anchor:top" o:gfxdata="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" filled="f" stroked="f">
                 <v:textbox>
                   <w:txbxContent>
                     <w:p>
@@ -98,7 +99,7 @@
                   </w:txbxContent>
                 </v:textbox>
               </v:shape>
-              <v:shape id="Tekstfelt 2" o:spid="_x0000_s1032" type="#_x0000_t202" style="position:absolute;left:20478;top:22193;width:8954;height:2286;visibility:visible" o:gfxdata="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" filled="f" stroked="f">
+              <v:shape id="Tekstfelt 2" o:spid="_x0000_s1043" type="#_x0000_t202" style="position:absolute;left:20478;top:22193;width:8954;height:2286;visibility:visible;mso-wrap-style:square;v-text-anchor:top" o:gfxdata="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" filled="f" stroked="f">
                 <v:textbox>
                   <w:txbxContent>
                     <w:p>
@@ -107,17 +108,25 @@
                           <w:b/>
                         </w:rPr>
                       </w:pPr>
+                      <w:proofErr w:type="spellStart"/>
                       <w:r>
                         <w:rPr>
                           <w:b/>
                         </w:rPr>
-                        <w:t>External DB</w:t>
+                        <w:t>External</w:t>
+                      </w:r>
+                      <w:proofErr w:type="spellEnd"/>
+                      <w:r>
+                        <w:rPr>
+                          <w:b/>
+                        </w:rPr>
+                        <w:t xml:space="preserve"> DB</w:t>
                       </w:r>
                     </w:p>
                   </w:txbxContent>
                 </v:textbox>
               </v:shape>
-              <v:shape id="Tekstfelt 2" o:spid="_x0000_s1033" type="#_x0000_t202" style="position:absolute;top:2476;width:8953;height:2572;visibility:visible" o:gfxdata="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" filled="f" stroked="f">
+              <v:shape id="Tekstfelt 2" o:spid="_x0000_s1044" type="#_x0000_t202" style="position:absolute;top:2476;width:8953;height:2572;visibility:visible;mso-wrap-style:square;v-text-anchor:top" o:gfxdata="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" filled="f" stroked="f">
                 <v:textbox>
                   <w:txbxContent>
                     <w:p>
@@ -136,7 +145,7 @@
                   </w:txbxContent>
                 </v:textbox>
               </v:shape>
-              <v:shape id="Tekstfelt 2" o:spid="_x0000_s1034" type="#_x0000_t202" style="position:absolute;left:2000;top:24479;width:10954;height:2572;visibility:visible" o:gfxdata="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" filled="f" stroked="f">
+              <v:shape id="Tekstfelt 2" o:spid="_x0000_s1045" type="#_x0000_t202" style="position:absolute;left:2000;top:24479;width:10954;height:2572;visibility:visible;mso-wrap-style:square;v-text-anchor:top" o:gfxdata="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" filled="f" stroked="f">
                 <v:textbox>
                   <w:txbxContent>
                     <w:p>
@@ -155,7 +164,7 @@
                   </w:txbxContent>
                 </v:textbox>
               </v:shape>
-              <v:shape id="Tekstfelt 2" o:spid="_x0000_s1035" type="#_x0000_t202" style="position:absolute;left:2571;top:33051;width:8954;height:2572;visibility:visible" o:gfxdata="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" filled="f" stroked="f">
+              <v:shape id="Tekstfelt 2" o:spid="_x0000_s1046" type="#_x0000_t202" style="position:absolute;left:2571;top:33051;width:8954;height:2572;visibility:visible;mso-wrap-style:square;v-text-anchor:top" o:gfxdata="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" filled="f" stroked="f">
                 <v:textbox>
                   <w:txbxContent>
                     <w:p>
@@ -174,19 +183,43 @@
                   </w:txbxContent>
                 </v:textbox>
               </v:shape>
+              <v:shape id="Tekstfelt 2" o:spid="_x0000_s1047" type="#_x0000_t202" style="position:absolute;left:21336;top:33623;width:8953;height:2572;visibility:visible;mso-wrap-style:square;v-text-anchor:top" o:gfxdata="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" filled="f" stroked="f">
+                <v:textbox>
+                  <w:txbxContent>
+                    <w:p>
+                      <w:pPr>
+                        <w:rPr>
+                          <w:b/>
+                        </w:rPr>
+                      </w:pPr>
+                      <w:r>
+                        <w:rPr>
+                          <w:b/>
+                        </w:rPr>
+                        <w:t>Web-UI</w:t>
+                      </w:r>
+                    </w:p>
+                  </w:txbxContent>
+                </v:textbox>
+              </v:shape>
             </v:group>
-            <w10:wrap type="square" anchorx="margin"/>
+            <w10:wrap type="tight"/>
           </v:group>
         </w:pict>
       </w:r>
       <w:r>
-        <w:t>Smart Fridge</w:t>
-      </w:r>
+        <w:t xml:space="preserve">Smart </w:t>
+      </w:r>
+      <w:proofErr w:type="spellStart"/>
+      <w:r>
+        <w:t>Fridge</w:t>
+      </w:r>
+      <w:proofErr w:type="spellEnd"/>
     </w:p>
     <w:p/>
     <w:p>
       <w:pPr>
-        <w:pStyle w:val="Heading1"/>
+        <w:pStyle w:val="Overskrift1"/>
       </w:pPr>
       <w:r>
         <w:t>Opgaveformulering</w:t>
@@ -205,34 +238,44 @@
       <w:r>
         <w:t>eres med en ekstern database,</w:t>
       </w:r>
+      <w:r>
+        <w:t xml:space="preserve"> som kan tilgås via et web-interface.</w:t>
+      </w:r>
+    </w:p>
+    <w:p>
+      <w:r>
+        <w:t>Systemet, som</w:t>
+      </w:r>
+      <w:r>
+        <w:t xml:space="preserve"> er relativt simpelt, byder desuden på rig mulighed for udvidelse, i form af inkorporering af ekstra funktioner. Eksempelvi</w:t>
+      </w:r>
       <w:bookmarkStart w:id="0" w:name="_GoBack"/>
       <w:bookmarkEnd w:id="0"/>
       <w:r>
-        <w:t xml:space="preserve"> som kan tilgås via et web-interface.</w:t>
+        <w:t xml:space="preserve">s oplysning om </w:t>
+      </w:r>
+      <w:r>
+        <w:t>er</w:t>
+      </w:r>
+      <w:r>
+        <w:t>næringsværdier, opskrifter baseret på eksisterende ingredienser og eksisterende/fremtidige tilbud på manglende varer.</w:t>
       </w:r>
     </w:p>
     <w:p>
       <w:r>
-        <w:t>Systemet, som</w:t>
-      </w:r>
-      <w:r>
-        <w:t xml:space="preserve"> er relativt simpelt, byder desuden på rig mulighed for udvidelse, i form af inkorporering af ekstra funktioner. Eksempelvis oplysning om </w:t>
-      </w:r>
-      <w:r>
-        <w:t>er</w:t>
-      </w:r>
-      <w:r>
-        <w:t>næringsværdier, opskrifter baseret på eksisterende ingredienser og eksisterende/fremtidige tilbud på manglende varer.</w:t>
+        <w:t>Systemet skal ses som en ekstern tilføjelse til eksisterende køleskabe, og ikke i første omgang som en indbygget feature i nye modeller. Dette sikrer at systemet kan tilbydes til en bredere målgruppe end køberne af ”</w:t>
+      </w:r>
+      <w:proofErr w:type="spellStart"/>
+      <w:r>
+        <w:t>high</w:t>
+      </w:r>
+      <w:proofErr w:type="spellEnd"/>
+      <w:r>
+        <w:t xml:space="preserve"> end”-køleskabe.</w:t>
       </w:r>
     </w:p>
     <w:p>
       <w:r>
-        <w:t>Systemet skal ses som en ekstern tilføjelse til eksisterende køleskabe, og ikke i første omgang som en indbygget feature i nye modeller. Dette sikrer at systemet kan tilbydes til en bredere målgruppe end køberne af ”high end”-køleskabe.</w:t>
-      </w:r>
-    </w:p>
-    <w:p>
-      <w:r>
-        <w:lastRenderedPageBreak/>
         <w:t>Visionen er at tilbyde brugeren et hurtigt og effektivt overblik over køleskabets og fryserens indhold, til lettelse i en hverdag, hvor man ikke altid har en opdateret indkøbsliste inden for rækkevidde.</w:t>
       </w:r>
     </w:p>
@@ -641,11 +684,11 @@
     <w:qFormat/>
     <w:rsid w:val="00FE5DB9"/>
   </w:style>
-  <w:style w:type="paragraph" w:styleId="Heading1">
+  <w:style w:type="paragraph" w:styleId="Overskrift1">
     <w:name w:val="heading 1"/>
     <w:basedOn w:val="Normal"/>
     <w:next w:val="Normal"/>
-    <w:link w:val="Heading1Char"/>
+    <w:link w:val="Overskrift1Tegn"/>
     <w:uiPriority w:val="9"/>
     <w:qFormat/>
     <w:rsid w:val="000C26C5"/>
@@ -662,13 +705,13 @@
       <w:szCs w:val="32"/>
     </w:rPr>
   </w:style>
-  <w:style w:type="character" w:default="1" w:styleId="DefaultParagraphFont">
+  <w:style w:type="character" w:default="1" w:styleId="Standardskrifttypeiafsnit">
     <w:name w:val="Default Paragraph Font"/>
     <w:uiPriority w:val="1"/>
     <w:semiHidden/>
     <w:unhideWhenUsed/>
   </w:style>
-  <w:style w:type="table" w:default="1" w:styleId="TableNormal">
+  <w:style w:type="table" w:default="1" w:styleId="Tabel-Normal">
     <w:name w:val="Normal Table"/>
     <w:uiPriority w:val="99"/>
     <w:semiHidden/>
@@ -683,16 +726,16 @@
       </w:tblCellMar>
     </w:tblPr>
   </w:style>
-  <w:style w:type="numbering" w:default="1" w:styleId="NoList">
+  <w:style w:type="numbering" w:default="1" w:styleId="Ingenoversigt">
     <w:name w:val="No List"/>
     <w:uiPriority w:val="99"/>
     <w:semiHidden/>
     <w:unhideWhenUsed/>
   </w:style>
-  <w:style w:type="character" w:customStyle="1" w:styleId="Heading1Char">
-    <w:name w:val="Heading 1 Char"/>
-    <w:basedOn w:val="DefaultParagraphFont"/>
-    <w:link w:val="Heading1"/>
+  <w:style w:type="character" w:customStyle="1" w:styleId="Overskrift1Tegn">
+    <w:name w:val="Overskrift 1 Tegn"/>
+    <w:basedOn w:val="Standardskrifttypeiafsnit"/>
+    <w:link w:val="Overskrift1"/>
     <w:uiPriority w:val="9"/>
     <w:rsid w:val="000C26C5"/>
     <w:rPr>
@@ -702,11 +745,11 @@
       <w:szCs w:val="32"/>
     </w:rPr>
   </w:style>
-  <w:style w:type="paragraph" w:styleId="Title">
+  <w:style w:type="paragraph" w:styleId="Titel">
     <w:name w:val="Title"/>
     <w:basedOn w:val="Normal"/>
     <w:next w:val="Normal"/>
-    <w:link w:val="TitleChar"/>
+    <w:link w:val="TitelTegn"/>
     <w:uiPriority w:val="10"/>
     <w:qFormat/>
     <w:rsid w:val="000C26C5"/>
@@ -722,10 +765,10 @@
       <w:szCs w:val="56"/>
     </w:rPr>
   </w:style>
-  <w:style w:type="character" w:customStyle="1" w:styleId="TitleChar">
-    <w:name w:val="Title Char"/>
-    <w:basedOn w:val="DefaultParagraphFont"/>
-    <w:link w:val="Title"/>
+  <w:style w:type="character" w:customStyle="1" w:styleId="TitelTegn">
+    <w:name w:val="Titel Tegn"/>
+    <w:basedOn w:val="Standardskrifttypeiafsnit"/>
+    <w:link w:val="Titel"/>
     <w:uiPriority w:val="10"/>
     <w:rsid w:val="000C26C5"/>
     <w:rPr>
@@ -1005,7 +1048,7 @@
 </file>
 
 <file path=customXml/itemProps1.xml><?xml version="1.0" encoding="utf-8"?>
-<ds:datastoreItem xmlns:ds="http://schemas.openxmlformats.org/officeDocument/2006/customXml" ds:itemID="{2900E836-826A-4DFB-8CEE-5FAFA78F3BCC}">
+<ds:datastoreItem xmlns:ds="http://schemas.openxmlformats.org/officeDocument/2006/customXml" ds:itemID="{388977BC-A204-44FE-A25C-3085C3A08FDD}">
   <ds:schemaRefs>
     <ds:schemaRef ds:uri="http://schemas.openxmlformats.org/officeDocument/2006/bibliography"/>
   </ds:schemaRefs>

</xml_diff>